<commit_message>
3. Structural Design Patterns  - Updating docs
</commit_message>
<xml_diff>
--- a/3.Structural Design Patterns/7. Proxy/src/main/resources/docs/Proxy.docx
+++ b/3.Structural Design Patterns/7. Proxy/src/main/resources/docs/Proxy.docx
@@ -401,8 +401,1254 @@
         </w:rPr>
         <w:t xml:space="preserve"> to provide controlled access of the program.</w:t>
       </w:r>
+    </w:p>
+    <w:p>
+      <w:pPr>
+        <w:pStyle w:val="Paragraphedeliste"/>
+        <w:numPr>
+          <w:ilvl w:val="0"/>
+          <w:numId w:val="25"/>
+        </w:numPr>
+        <w:rPr>
+          <w:lang w:bidi="ar-DZ"/>
+        </w:rPr>
+      </w:pPr>
+      <w:r>
+        <w:rPr>
+          <w:lang w:bidi="ar-DZ"/>
+        </w:rPr>
+        <w:t>One reason for controlling access to an object is to defer the full cost of its creation and initialization until we actually need to use it.</w:t>
+      </w:r>
+    </w:p>
+    <w:p>
+      <w:pPr>
+        <w:pStyle w:val="Paragraphedeliste"/>
+        <w:numPr>
+          <w:ilvl w:val="0"/>
+          <w:numId w:val="25"/>
+        </w:numPr>
+        <w:rPr>
+          <w:lang w:bidi="ar-DZ"/>
+        </w:rPr>
+      </w:pPr>
+      <w:r>
+        <w:rPr>
+          <w:lang w:bidi="ar-DZ"/>
+        </w:rPr>
+        <w:t>For example, a document editor that can embed graphical objects in a document:</w:t>
+      </w:r>
+    </w:p>
+    <w:p>
+      <w:pPr>
+        <w:pStyle w:val="Paragraphedeliste"/>
+        <w:numPr>
+          <w:ilvl w:val="1"/>
+          <w:numId w:val="25"/>
+        </w:numPr>
+        <w:rPr>
+          <w:lang w:bidi="ar-DZ"/>
+        </w:rPr>
+      </w:pPr>
+      <w:r>
+        <w:rPr>
+          <w:lang w:bidi="ar-DZ"/>
+        </w:rPr>
+        <w:t>Large raster images can be expensive to create.</w:t>
+      </w:r>
+    </w:p>
+    <w:p>
+      <w:pPr>
+        <w:pStyle w:val="Paragraphedeliste"/>
+        <w:numPr>
+          <w:ilvl w:val="1"/>
+          <w:numId w:val="25"/>
+        </w:numPr>
+        <w:rPr>
+          <w:lang w:bidi="ar-DZ"/>
+        </w:rPr>
+      </w:pPr>
+      <w:r>
+        <w:rPr>
+          <w:lang w:bidi="ar-DZ"/>
+        </w:rPr>
+        <w:t>However, opening a document should be fast.</w:t>
+      </w:r>
+    </w:p>
+    <w:p>
+      <w:pPr>
+        <w:pStyle w:val="Paragraphedeliste"/>
+        <w:numPr>
+          <w:ilvl w:val="2"/>
+          <w:numId w:val="25"/>
+        </w:numPr>
+        <w:rPr>
+          <w:lang w:bidi="ar-DZ"/>
+        </w:rPr>
+      </w:pPr>
+      <w:r>
+        <w:rPr>
+          <w:lang w:bidi="ar-DZ"/>
+        </w:rPr>
+        <w:t xml:space="preserve">We should avoid creating all the expensive objects at once when the document </w:t>
+      </w:r>
+      <w:proofErr w:type="gramStart"/>
+      <w:r>
+        <w:rPr>
+          <w:lang w:bidi="ar-DZ"/>
+        </w:rPr>
+        <w:t>is opened</w:t>
+      </w:r>
+      <w:proofErr w:type="gramEnd"/>
+      <w:r>
+        <w:rPr>
+          <w:lang w:bidi="ar-DZ"/>
+        </w:rPr>
+        <w:t>.</w:t>
+      </w:r>
+    </w:p>
+    <w:p>
+      <w:pPr>
+        <w:pStyle w:val="Paragraphedeliste"/>
+        <w:numPr>
+          <w:ilvl w:val="0"/>
+          <w:numId w:val="25"/>
+        </w:numPr>
+        <w:rPr>
+          <w:lang w:bidi="ar-DZ"/>
+        </w:rPr>
+      </w:pPr>
+      <w:r>
+        <w:rPr>
+          <w:lang w:bidi="ar-DZ"/>
+        </w:rPr>
+        <w:t>These constraints would suggest creating each expensive object on demand.</w:t>
+      </w:r>
+    </w:p>
+    <w:p>
+      <w:pPr>
+        <w:pStyle w:val="Paragraphedeliste"/>
+        <w:numPr>
+          <w:ilvl w:val="1"/>
+          <w:numId w:val="25"/>
+        </w:numPr>
+        <w:rPr>
+          <w:lang w:bidi="ar-DZ"/>
+        </w:rPr>
+      </w:pPr>
+      <w:r>
+        <w:rPr>
+          <w:lang w:bidi="ar-DZ"/>
+        </w:rPr>
+        <w:t>Occurs when an image becomes visible.</w:t>
+      </w:r>
+    </w:p>
+    <w:p>
+      <w:pPr>
+        <w:pStyle w:val="Paragraphedeliste"/>
+        <w:numPr>
+          <w:ilvl w:val="0"/>
+          <w:numId w:val="25"/>
+        </w:numPr>
+        <w:rPr>
+          <w:lang w:bidi="ar-DZ"/>
+        </w:rPr>
+      </w:pPr>
+      <w:r>
+        <w:rPr>
+          <w:lang w:bidi="ar-DZ"/>
+        </w:rPr>
+        <w:t>The solution is to use another object.</w:t>
+      </w:r>
+    </w:p>
+    <w:p>
+      <w:pPr>
+        <w:pStyle w:val="Paragraphedeliste"/>
+        <w:numPr>
+          <w:ilvl w:val="1"/>
+          <w:numId w:val="25"/>
+        </w:numPr>
+        <w:rPr>
+          <w:lang w:bidi="ar-DZ"/>
+        </w:rPr>
+      </w:pPr>
+      <w:r>
+        <w:rPr>
+          <w:lang w:bidi="ar-DZ"/>
+        </w:rPr>
+        <w:t>An image proxy that acts as a stand-in for the real image.</w:t>
+      </w:r>
+    </w:p>
+    <w:p>
+      <w:pPr>
+        <w:pStyle w:val="Paragraphedeliste"/>
+        <w:numPr>
+          <w:ilvl w:val="1"/>
+          <w:numId w:val="25"/>
+        </w:numPr>
+        <w:rPr>
+          <w:lang w:bidi="ar-DZ"/>
+        </w:rPr>
+      </w:pPr>
+      <w:r>
+        <w:rPr>
+          <w:lang w:bidi="ar-DZ"/>
+        </w:rPr>
+        <w:t>The proxy acts just like image and takes care of instantiating it when it is required.</w:t>
+      </w:r>
+    </w:p>
+    <w:p>
+      <w:pPr>
+        <w:pStyle w:val="Titre1"/>
+        <w:numPr>
+          <w:ilvl w:val="0"/>
+          <w:numId w:val="1"/>
+        </w:numPr>
+        <w:rPr>
+          <w:lang w:bidi="ar-DZ"/>
+        </w:rPr>
+      </w:pPr>
+      <w:r>
+        <w:rPr>
+          <w:lang w:bidi="ar-DZ"/>
+        </w:rPr>
+        <w:t>Types of proxies:</w:t>
+      </w:r>
+    </w:p>
+    <w:p>
+      <w:pPr>
+        <w:pStyle w:val="Paragraphedeliste"/>
+        <w:numPr>
+          <w:ilvl w:val="0"/>
+          <w:numId w:val="26"/>
+        </w:numPr>
+        <w:rPr>
+          <w:b/>
+          <w:bCs/>
+          <w:lang w:bidi="ar-DZ"/>
+        </w:rPr>
+      </w:pPr>
+      <w:r>
+        <w:rPr>
+          <w:b/>
+          <w:bCs/>
+          <w:lang w:bidi="ar-DZ"/>
+        </w:rPr>
+        <w:t>Remote proxy:</w:t>
+      </w:r>
+    </w:p>
+    <w:p>
+      <w:pPr>
+        <w:pStyle w:val="Paragraphedeliste"/>
+        <w:numPr>
+          <w:ilvl w:val="1"/>
+          <w:numId w:val="26"/>
+        </w:numPr>
+        <w:rPr>
+          <w:lang w:bidi="ar-DZ"/>
+        </w:rPr>
+      </w:pPr>
+      <w:r>
+        <w:rPr>
+          <w:lang w:bidi="ar-DZ"/>
+        </w:rPr>
+        <w:t>Manages interaction between a client and a remote object.</w:t>
+      </w:r>
+    </w:p>
+    <w:p>
+      <w:pPr>
+        <w:pStyle w:val="Paragraphedeliste"/>
+        <w:numPr>
+          <w:ilvl w:val="1"/>
+          <w:numId w:val="26"/>
+        </w:numPr>
+        <w:rPr>
+          <w:lang w:bidi="ar-DZ"/>
+        </w:rPr>
+      </w:pPr>
+      <w:r>
+        <w:rPr>
+          <w:lang w:bidi="ar-DZ"/>
+        </w:rPr>
+        <w:t>Provides a reference to an object located in a different address space on the same or different machine.</w:t>
+      </w:r>
+    </w:p>
+    <w:p>
+      <w:pPr>
+        <w:pStyle w:val="Paragraphedeliste"/>
+        <w:numPr>
+          <w:ilvl w:val="0"/>
+          <w:numId w:val="26"/>
+        </w:numPr>
+        <w:rPr>
+          <w:b/>
+          <w:bCs/>
+          <w:lang w:bidi="ar-DZ"/>
+        </w:rPr>
+      </w:pPr>
+      <w:r>
+        <w:rPr>
+          <w:b/>
+          <w:bCs/>
+          <w:lang w:bidi="ar-DZ"/>
+        </w:rPr>
+        <w:t>Virtual proxy:</w:t>
+      </w:r>
+    </w:p>
+    <w:p>
+      <w:pPr>
+        <w:pStyle w:val="Paragraphedeliste"/>
+        <w:numPr>
+          <w:ilvl w:val="1"/>
+          <w:numId w:val="26"/>
+        </w:numPr>
+        <w:rPr>
+          <w:lang w:bidi="ar-DZ"/>
+        </w:rPr>
+      </w:pPr>
+      <w:r>
+        <w:rPr>
+          <w:lang w:bidi="ar-DZ"/>
+        </w:rPr>
+        <w:t>Controls access to an object that is expensive to instantiate.</w:t>
+      </w:r>
+    </w:p>
+    <w:p>
+      <w:pPr>
+        <w:pStyle w:val="Paragraphedeliste"/>
+        <w:numPr>
+          <w:ilvl w:val="1"/>
+          <w:numId w:val="26"/>
+        </w:numPr>
+        <w:rPr>
+          <w:lang w:bidi="ar-DZ"/>
+        </w:rPr>
+      </w:pPr>
+      <w:r>
+        <w:rPr>
+          <w:lang w:bidi="ar-DZ"/>
+        </w:rPr>
+        <w:lastRenderedPageBreak/>
+        <w:t>Allows or the creation of a memory intensive object on demand.</w:t>
+      </w:r>
+    </w:p>
+    <w:p>
+      <w:pPr>
+        <w:pStyle w:val="Paragraphedeliste"/>
+        <w:numPr>
+          <w:ilvl w:val="2"/>
+          <w:numId w:val="26"/>
+        </w:numPr>
+        <w:rPr>
+          <w:lang w:bidi="ar-DZ"/>
+        </w:rPr>
+      </w:pPr>
+      <w:r>
+        <w:rPr>
+          <w:lang w:bidi="ar-DZ"/>
+        </w:rPr>
+        <w:t>Object will not be created until it is really needed.</w:t>
+      </w:r>
+    </w:p>
+    <w:p>
+      <w:pPr>
+        <w:pStyle w:val="Paragraphedeliste"/>
+        <w:numPr>
+          <w:ilvl w:val="0"/>
+          <w:numId w:val="26"/>
+        </w:numPr>
+        <w:rPr>
+          <w:b/>
+          <w:bCs/>
+          <w:lang w:bidi="ar-DZ"/>
+        </w:rPr>
+      </w:pPr>
+      <w:r>
+        <w:rPr>
+          <w:b/>
+          <w:bCs/>
+          <w:lang w:bidi="ar-DZ"/>
+        </w:rPr>
+        <w:t>Copy-On-Write proxy:</w:t>
+      </w:r>
+    </w:p>
+    <w:p>
+      <w:pPr>
+        <w:pStyle w:val="Paragraphedeliste"/>
+        <w:numPr>
+          <w:ilvl w:val="1"/>
+          <w:numId w:val="26"/>
+        </w:numPr>
+        <w:rPr>
+          <w:lang w:bidi="ar-DZ"/>
+        </w:rPr>
+      </w:pPr>
+      <w:r>
+        <w:rPr>
+          <w:lang w:bidi="ar-DZ"/>
+        </w:rPr>
+        <w:t>Defers copying (cloning) a target object until required by client actions.</w:t>
+      </w:r>
+    </w:p>
+    <w:p>
+      <w:pPr>
+        <w:pStyle w:val="Paragraphedeliste"/>
+        <w:numPr>
+          <w:ilvl w:val="1"/>
+          <w:numId w:val="26"/>
+        </w:numPr>
+        <w:rPr>
+          <w:lang w:bidi="ar-DZ"/>
+        </w:rPr>
+      </w:pPr>
+      <w:r>
+        <w:rPr>
+          <w:lang w:bidi="ar-DZ"/>
+        </w:rPr>
+        <w:t>A form of a virtual proxy.</w:t>
+      </w:r>
+    </w:p>
+    <w:p>
+      <w:pPr>
+        <w:pStyle w:val="Paragraphedeliste"/>
+        <w:numPr>
+          <w:ilvl w:val="0"/>
+          <w:numId w:val="26"/>
+        </w:numPr>
+        <w:rPr>
+          <w:b/>
+          <w:bCs/>
+          <w:lang w:bidi="ar-DZ"/>
+        </w:rPr>
+      </w:pPr>
+      <w:r>
+        <w:rPr>
+          <w:b/>
+          <w:bCs/>
+          <w:lang w:bidi="ar-DZ"/>
+        </w:rPr>
+        <w:t>Protection (Access) proxy:</w:t>
+      </w:r>
+    </w:p>
+    <w:p>
+      <w:pPr>
+        <w:pStyle w:val="Paragraphedeliste"/>
+        <w:numPr>
+          <w:ilvl w:val="1"/>
+          <w:numId w:val="26"/>
+        </w:numPr>
+        <w:rPr>
+          <w:lang w:bidi="ar-DZ"/>
+        </w:rPr>
+      </w:pPr>
+      <w:r>
+        <w:rPr>
+          <w:lang w:bidi="ar-DZ"/>
+        </w:rPr>
+        <w:t>Provides different clients with different levels of access to a target object.</w:t>
+      </w:r>
+    </w:p>
+    <w:p>
+      <w:pPr>
+        <w:pStyle w:val="Paragraphedeliste"/>
+        <w:numPr>
+          <w:ilvl w:val="0"/>
+          <w:numId w:val="26"/>
+        </w:numPr>
+        <w:rPr>
+          <w:b/>
+          <w:bCs/>
+          <w:lang w:bidi="ar-DZ"/>
+        </w:rPr>
+      </w:pPr>
+      <w:r>
+        <w:rPr>
+          <w:b/>
+          <w:bCs/>
+          <w:lang w:bidi="ar-DZ"/>
+        </w:rPr>
+        <w:t>Cache proxy:</w:t>
+      </w:r>
+    </w:p>
+    <w:p>
+      <w:pPr>
+        <w:pStyle w:val="Paragraphedeliste"/>
+        <w:numPr>
+          <w:ilvl w:val="1"/>
+          <w:numId w:val="26"/>
+        </w:numPr>
+        <w:rPr>
+          <w:lang w:bidi="ar-DZ"/>
+        </w:rPr>
+      </w:pPr>
+      <w:r>
+        <w:rPr>
+          <w:lang w:bidi="ar-DZ"/>
+        </w:rPr>
+        <w:t>Provides temporary storage of the results of expensive target operations so that multiple clients can share the results.</w:t>
+      </w:r>
+    </w:p>
+    <w:p>
+      <w:pPr>
+        <w:pStyle w:val="Paragraphedeliste"/>
+        <w:numPr>
+          <w:ilvl w:val="0"/>
+          <w:numId w:val="26"/>
+        </w:numPr>
+        <w:rPr>
+          <w:b/>
+          <w:bCs/>
+          <w:lang w:bidi="ar-DZ"/>
+        </w:rPr>
+      </w:pPr>
+      <w:r>
+        <w:rPr>
+          <w:b/>
+          <w:bCs/>
+          <w:lang w:bidi="ar-DZ"/>
+        </w:rPr>
+        <w:t>Firewall proxy:</w:t>
+      </w:r>
+    </w:p>
+    <w:p>
+      <w:pPr>
+        <w:pStyle w:val="Paragraphedeliste"/>
+        <w:numPr>
+          <w:ilvl w:val="1"/>
+          <w:numId w:val="26"/>
+        </w:numPr>
+        <w:rPr>
+          <w:lang w:bidi="ar-DZ"/>
+        </w:rPr>
+      </w:pPr>
+      <w:r>
+        <w:rPr>
+          <w:lang w:bidi="ar-DZ"/>
+        </w:rPr>
+        <w:t>Protects targets from bad clients (or vice versa)</w:t>
+      </w:r>
+    </w:p>
+    <w:p>
+      <w:pPr>
+        <w:pStyle w:val="Paragraphedeliste"/>
+        <w:numPr>
+          <w:ilvl w:val="0"/>
+          <w:numId w:val="26"/>
+        </w:numPr>
+        <w:rPr>
+          <w:b/>
+          <w:bCs/>
+          <w:lang w:bidi="ar-DZ"/>
+        </w:rPr>
+      </w:pPr>
+      <w:r>
+        <w:rPr>
+          <w:b/>
+          <w:bCs/>
+          <w:lang w:bidi="ar-DZ"/>
+        </w:rPr>
+        <w:t>Synchronization proxy:</w:t>
+      </w:r>
+    </w:p>
+    <w:p>
+      <w:pPr>
+        <w:pStyle w:val="Paragraphedeliste"/>
+        <w:numPr>
+          <w:ilvl w:val="1"/>
+          <w:numId w:val="26"/>
+        </w:numPr>
+        <w:rPr>
+          <w:lang w:bidi="ar-DZ"/>
+        </w:rPr>
+      </w:pPr>
+      <w:r>
+        <w:rPr>
+          <w:lang w:bidi="ar-DZ"/>
+        </w:rPr>
+        <w:t>Provides multiple accesses to a target object.</w:t>
+      </w:r>
+    </w:p>
+    <w:p>
+      <w:pPr>
+        <w:pStyle w:val="Paragraphedeliste"/>
+        <w:numPr>
+          <w:ilvl w:val="0"/>
+          <w:numId w:val="26"/>
+        </w:numPr>
+        <w:rPr>
+          <w:b/>
+          <w:bCs/>
+          <w:lang w:bidi="ar-DZ"/>
+        </w:rPr>
+      </w:pPr>
+      <w:r>
+        <w:rPr>
+          <w:b/>
+          <w:bCs/>
+          <w:lang w:bidi="ar-DZ"/>
+        </w:rPr>
+        <w:t>Smart reference proxy:</w:t>
+      </w:r>
+    </w:p>
+    <w:p>
+      <w:pPr>
+        <w:pStyle w:val="Paragraphedeliste"/>
+        <w:numPr>
+          <w:ilvl w:val="1"/>
+          <w:numId w:val="26"/>
+        </w:numPr>
+        <w:rPr>
+          <w:lang w:bidi="ar-DZ"/>
+        </w:rPr>
+      </w:pPr>
+      <w:r>
+        <w:rPr>
+          <w:lang w:bidi="ar-DZ"/>
+        </w:rPr>
+        <w:t xml:space="preserve">Provides additional actions whenever a target object </w:t>
+      </w:r>
+      <w:proofErr w:type="gramStart"/>
+      <w:r>
+        <w:rPr>
+          <w:lang w:bidi="ar-DZ"/>
+        </w:rPr>
+        <w:t>is referenced</w:t>
+      </w:r>
+      <w:proofErr w:type="gramEnd"/>
+      <w:r>
+        <w:rPr>
+          <w:lang w:bidi="ar-DZ"/>
+        </w:rPr>
+        <w:t xml:space="preserve"> such as counting the number of references to the object.</w:t>
+      </w:r>
+    </w:p>
+    <w:p>
+      <w:pPr>
+        <w:pStyle w:val="Titre1"/>
+        <w:numPr>
+          <w:ilvl w:val="0"/>
+          <w:numId w:val="1"/>
+        </w:numPr>
+        <w:rPr>
+          <w:lang w:bidi="ar-DZ"/>
+        </w:rPr>
+      </w:pPr>
+      <w:r>
+        <w:rPr>
+          <w:lang w:bidi="ar-DZ"/>
+        </w:rPr>
+        <w:t>Implementation:</w:t>
+      </w:r>
+    </w:p>
+    <w:p>
+      <w:pPr>
+        <w:pStyle w:val="Titre1"/>
+        <w:numPr>
+          <w:ilvl w:val="1"/>
+          <w:numId w:val="1"/>
+        </w:numPr>
+        <w:rPr>
+          <w:lang w:bidi="ar-DZ"/>
+        </w:rPr>
+      </w:pPr>
+      <w:r>
+        <w:rPr>
+          <w:lang w:bidi="ar-DZ"/>
+        </w:rPr>
+        <w:t>Participants:</w:t>
+      </w:r>
+    </w:p>
+    <w:p>
+      <w:pPr>
+        <w:pStyle w:val="Paragraphedeliste"/>
+        <w:numPr>
+          <w:ilvl w:val="0"/>
+          <w:numId w:val="28"/>
+        </w:numPr>
+        <w:rPr>
+          <w:b/>
+          <w:bCs/>
+          <w:lang w:bidi="ar-DZ"/>
+        </w:rPr>
+      </w:pPr>
+      <w:r>
+        <w:rPr>
+          <w:b/>
+          <w:bCs/>
+          <w:lang w:bidi="ar-DZ"/>
+        </w:rPr>
+        <w:t>Subject:</w:t>
+      </w:r>
+    </w:p>
+    <w:p>
+      <w:pPr>
+        <w:pStyle w:val="Paragraphedeliste"/>
+        <w:numPr>
+          <w:ilvl w:val="1"/>
+          <w:numId w:val="28"/>
+        </w:numPr>
+        <w:rPr>
+          <w:lang w:bidi="ar-DZ"/>
+        </w:rPr>
+      </w:pPr>
+      <w:r>
+        <w:rPr>
+          <w:lang w:bidi="ar-DZ"/>
+        </w:rPr>
+        <w:t xml:space="preserve">Defines the common interface for </w:t>
+      </w:r>
+      <w:r>
+        <w:rPr>
+          <w:b/>
+          <w:bCs/>
+          <w:lang w:bidi="ar-DZ"/>
+        </w:rPr>
+        <w:t>RealSubject</w:t>
+      </w:r>
+      <w:r>
+        <w:rPr>
+          <w:lang w:bidi="ar-DZ"/>
+        </w:rPr>
+        <w:t xml:space="preserve"> and </w:t>
+      </w:r>
+      <w:r>
+        <w:rPr>
+          <w:b/>
+          <w:bCs/>
+          <w:lang w:bidi="ar-DZ"/>
+        </w:rPr>
+        <w:t>Proxy</w:t>
+      </w:r>
+      <w:r>
+        <w:rPr>
+          <w:lang w:bidi="ar-DZ"/>
+        </w:rPr>
+        <w:t>.</w:t>
+      </w:r>
+    </w:p>
+    <w:p>
+      <w:pPr>
+        <w:pStyle w:val="Paragraphedeliste"/>
+        <w:numPr>
+          <w:ilvl w:val="2"/>
+          <w:numId w:val="28"/>
+        </w:numPr>
+        <w:rPr>
+          <w:lang w:bidi="ar-DZ"/>
+        </w:rPr>
+      </w:pPr>
+      <w:r>
+        <w:rPr>
+          <w:lang w:bidi="ar-DZ"/>
+        </w:rPr>
+        <w:t>A Proxy can be used anywhere a RealSubject is expected.</w:t>
+      </w:r>
+    </w:p>
+    <w:p>
+      <w:pPr>
+        <w:pStyle w:val="Paragraphedeliste"/>
+        <w:numPr>
+          <w:ilvl w:val="0"/>
+          <w:numId w:val="28"/>
+        </w:numPr>
+        <w:rPr>
+          <w:b/>
+          <w:bCs/>
+          <w:lang w:bidi="ar-DZ"/>
+        </w:rPr>
+      </w:pPr>
+      <w:r>
+        <w:rPr>
+          <w:b/>
+          <w:bCs/>
+          <w:lang w:bidi="ar-DZ"/>
+        </w:rPr>
+        <w:t>Proxy:</w:t>
+      </w:r>
+    </w:p>
+    <w:p>
+      <w:pPr>
+        <w:pStyle w:val="Paragraphedeliste"/>
+        <w:numPr>
+          <w:ilvl w:val="1"/>
+          <w:numId w:val="28"/>
+        </w:numPr>
+        <w:rPr>
+          <w:lang w:bidi="ar-DZ"/>
+        </w:rPr>
+      </w:pPr>
+      <w:r>
+        <w:rPr>
+          <w:lang w:bidi="ar-DZ"/>
+        </w:rPr>
+        <w:t>Clients interact with the RealSubject through the Proxy.</w:t>
+      </w:r>
+    </w:p>
+    <w:p>
+      <w:pPr>
+        <w:pStyle w:val="Paragraphedeliste"/>
+        <w:numPr>
+          <w:ilvl w:val="1"/>
+          <w:numId w:val="28"/>
+        </w:numPr>
+        <w:rPr>
+          <w:lang w:bidi="ar-DZ"/>
+        </w:rPr>
+      </w:pPr>
+      <w:r>
+        <w:rPr>
+          <w:lang w:bidi="ar-DZ"/>
+        </w:rPr>
+        <w:t>Maintains a reference that lets the proxy access the real subject.</w:t>
+      </w:r>
+    </w:p>
+    <w:p>
+      <w:pPr>
+        <w:pStyle w:val="Paragraphedeliste"/>
+        <w:numPr>
+          <w:ilvl w:val="2"/>
+          <w:numId w:val="28"/>
+        </w:numPr>
+        <w:rPr>
+          <w:lang w:bidi="ar-DZ"/>
+        </w:rPr>
+      </w:pPr>
+      <w:r>
+        <w:rPr>
+          <w:lang w:bidi="ar-DZ"/>
+        </w:rPr>
+        <w:t>Controls access to the real subject and may be responsible for creating and deleting it:</w:t>
+      </w:r>
+    </w:p>
+    <w:p>
+      <w:pPr>
+        <w:pStyle w:val="Paragraphedeliste"/>
+        <w:numPr>
+          <w:ilvl w:val="3"/>
+          <w:numId w:val="28"/>
+        </w:numPr>
+        <w:rPr>
+          <w:lang w:bidi="ar-DZ"/>
+        </w:rPr>
+      </w:pPr>
+      <w:proofErr w:type="gramStart"/>
+      <w:r>
+        <w:rPr>
+          <w:lang w:bidi="ar-DZ"/>
+        </w:rPr>
+        <w:t>May be needed</w:t>
+      </w:r>
+      <w:proofErr w:type="gramEnd"/>
+      <w:r>
+        <w:rPr>
+          <w:lang w:bidi="ar-DZ"/>
+        </w:rPr>
+        <w:t xml:space="preserve"> if the Subject is running on a remote machine.</w:t>
+      </w:r>
+    </w:p>
+    <w:p>
+      <w:pPr>
+        <w:pStyle w:val="Paragraphedeliste"/>
+        <w:numPr>
+          <w:ilvl w:val="3"/>
+          <w:numId w:val="28"/>
+        </w:numPr>
+        <w:rPr>
+          <w:lang w:bidi="ar-DZ"/>
+        </w:rPr>
+      </w:pPr>
+      <w:proofErr w:type="gramStart"/>
+      <w:r>
+        <w:rPr>
+          <w:lang w:bidi="ar-DZ"/>
+        </w:rPr>
+        <w:t>May be need</w:t>
+      </w:r>
       <w:bookmarkStart w:id="0" w:name="_GoBack"/>
       <w:bookmarkEnd w:id="0"/>
+      <w:r>
+        <w:rPr>
+          <w:lang w:bidi="ar-DZ"/>
+        </w:rPr>
+        <w:t>ed</w:t>
+      </w:r>
+      <w:proofErr w:type="gramEnd"/>
+      <w:r>
+        <w:rPr>
+          <w:lang w:bidi="ar-DZ"/>
+        </w:rPr>
+        <w:t xml:space="preserve"> if the Subject is expensive to create in some way or if access to the subject needs to be protected in some way.</w:t>
+      </w:r>
+    </w:p>
+    <w:p>
+      <w:pPr>
+        <w:pStyle w:val="Paragraphedeliste"/>
+        <w:numPr>
+          <w:ilvl w:val="2"/>
+          <w:numId w:val="28"/>
+        </w:numPr>
+        <w:rPr>
+          <w:lang w:bidi="ar-DZ"/>
+        </w:rPr>
+      </w:pPr>
+      <w:r>
+        <w:rPr>
+          <w:lang w:bidi="ar-DZ"/>
+        </w:rPr>
+        <w:t>Forwards requests to RealSubject when appropriate (delegation)</w:t>
+      </w:r>
+    </w:p>
+    <w:p>
+      <w:pPr>
+        <w:pStyle w:val="Paragraphedeliste"/>
+        <w:numPr>
+          <w:ilvl w:val="3"/>
+          <w:numId w:val="28"/>
+        </w:numPr>
+        <w:rPr>
+          <w:lang w:bidi="ar-DZ"/>
+        </w:rPr>
+      </w:pPr>
+      <w:r>
+        <w:rPr>
+          <w:lang w:bidi="ar-DZ"/>
+        </w:rPr>
+        <w:t>Depending on type of proxy.</w:t>
+      </w:r>
+    </w:p>
+    <w:p>
+      <w:pPr>
+        <w:pStyle w:val="Paragraphedeliste"/>
+        <w:numPr>
+          <w:ilvl w:val="1"/>
+          <w:numId w:val="28"/>
+        </w:numPr>
+        <w:rPr>
+          <w:lang w:bidi="ar-DZ"/>
+        </w:rPr>
+      </w:pPr>
+      <w:r>
+        <w:rPr>
+          <w:lang w:bidi="ar-DZ"/>
+        </w:rPr>
+        <w:t xml:space="preserve">Provides an interface identical to </w:t>
+      </w:r>
+      <w:proofErr w:type="gramStart"/>
+      <w:r>
+        <w:rPr>
+          <w:lang w:bidi="ar-DZ"/>
+        </w:rPr>
+        <w:t>Subject’s</w:t>
+      </w:r>
+      <w:proofErr w:type="gramEnd"/>
+      <w:r>
+        <w:rPr>
+          <w:lang w:bidi="ar-DZ"/>
+        </w:rPr>
+        <w:t xml:space="preserve"> so that a proxy can be substituted for the real subject.</w:t>
+      </w:r>
+    </w:p>
+    <w:p>
+      <w:pPr>
+        <w:pStyle w:val="Paragraphedeliste"/>
+        <w:numPr>
+          <w:ilvl w:val="1"/>
+          <w:numId w:val="28"/>
+        </w:numPr>
+        <w:rPr>
+          <w:lang w:bidi="ar-DZ"/>
+        </w:rPr>
+      </w:pPr>
+      <w:r>
+        <w:rPr>
+          <w:lang w:bidi="ar-DZ"/>
+        </w:rPr>
+        <w:t>May refer to a Subject if the RealSubject and Subject interfaces are the same.</w:t>
+      </w:r>
+    </w:p>
+    <w:p>
+      <w:pPr>
+        <w:pStyle w:val="Paragraphedeliste"/>
+        <w:numPr>
+          <w:ilvl w:val="1"/>
+          <w:numId w:val="28"/>
+        </w:numPr>
+        <w:rPr>
+          <w:lang w:bidi="ar-DZ"/>
+        </w:rPr>
+      </w:pPr>
+      <w:r>
+        <w:rPr>
+          <w:lang w:bidi="ar-DZ"/>
+        </w:rPr>
+        <w:t>Other responsibilities depend on the kind of proxy:</w:t>
+      </w:r>
+    </w:p>
+    <w:p>
+      <w:pPr>
+        <w:pStyle w:val="Paragraphedeliste"/>
+        <w:numPr>
+          <w:ilvl w:val="2"/>
+          <w:numId w:val="28"/>
+        </w:numPr>
+        <w:rPr>
+          <w:lang w:bidi="ar-DZ"/>
+        </w:rPr>
+      </w:pPr>
+      <w:r>
+        <w:rPr>
+          <w:lang w:bidi="ar-DZ"/>
+        </w:rPr>
+        <w:t>Remote proxies are responsible for encoding a request and its arguments and for sending the encoded request to the real subject in a different address space.</w:t>
+      </w:r>
+    </w:p>
+    <w:p>
+      <w:pPr>
+        <w:pStyle w:val="Paragraphedeliste"/>
+        <w:numPr>
+          <w:ilvl w:val="2"/>
+          <w:numId w:val="28"/>
+        </w:numPr>
+        <w:rPr>
+          <w:lang w:bidi="ar-DZ"/>
+        </w:rPr>
+      </w:pPr>
+      <w:r>
+        <w:rPr>
+          <w:lang w:bidi="ar-DZ"/>
+        </w:rPr>
+        <w:t>Virtual proxies may cache additional information about the real subject so that they can postpone accessing it.</w:t>
+      </w:r>
+    </w:p>
+    <w:p>
+      <w:pPr>
+        <w:pStyle w:val="Paragraphedeliste"/>
+        <w:numPr>
+          <w:ilvl w:val="2"/>
+          <w:numId w:val="28"/>
+        </w:numPr>
+        <w:rPr>
+          <w:lang w:bidi="ar-DZ"/>
+        </w:rPr>
+      </w:pPr>
+      <w:r>
+        <w:rPr>
+          <w:lang w:bidi="ar-DZ"/>
+        </w:rPr>
+        <w:t>Protection proxies check that the caller has the access permissions required to perform a request.</w:t>
+      </w:r>
+    </w:p>
+    <w:p>
+      <w:pPr>
+        <w:pStyle w:val="Paragraphedeliste"/>
+        <w:numPr>
+          <w:ilvl w:val="1"/>
+          <w:numId w:val="28"/>
+        </w:numPr>
+        <w:rPr>
+          <w:lang w:bidi="ar-DZ"/>
+        </w:rPr>
+      </w:pPr>
+      <w:r>
+        <w:rPr>
+          <w:lang w:bidi="ar-DZ"/>
+        </w:rPr>
+        <w:t>Has the authority the act on behalf of the client to interact with the target object.</w:t>
+      </w:r>
+    </w:p>
+    <w:p>
+      <w:pPr>
+        <w:pStyle w:val="Titre1"/>
+        <w:numPr>
+          <w:ilvl w:val="0"/>
+          <w:numId w:val="1"/>
+        </w:numPr>
+        <w:rPr>
+          <w:lang w:bidi="ar-DZ"/>
+        </w:rPr>
+      </w:pPr>
+      <w:r>
+        <w:rPr>
+          <w:lang w:bidi="ar-DZ"/>
+        </w:rPr>
+        <w:t>Summary:</w:t>
+      </w:r>
+    </w:p>
+    <w:p>
+      <w:pPr>
+        <w:pStyle w:val="Paragraphedeliste"/>
+        <w:numPr>
+          <w:ilvl w:val="0"/>
+          <w:numId w:val="27"/>
+        </w:numPr>
+        <w:rPr>
+          <w:lang w:bidi="ar-DZ"/>
+        </w:rPr>
+      </w:pPr>
+      <w:r>
+        <w:rPr>
+          <w:lang w:bidi="ar-DZ"/>
+        </w:rPr>
+        <w:t>The proxy pattern provides a representative for another object in order to control the client’s access to it.</w:t>
+      </w:r>
+    </w:p>
+    <w:p>
+      <w:pPr>
+        <w:pStyle w:val="Paragraphedeliste"/>
+        <w:numPr>
+          <w:ilvl w:val="0"/>
+          <w:numId w:val="27"/>
+        </w:numPr>
+        <w:rPr>
+          <w:lang w:bidi="ar-DZ"/>
+        </w:rPr>
+      </w:pPr>
+      <w:r>
+        <w:rPr>
+          <w:lang w:bidi="ar-DZ"/>
+        </w:rPr>
+        <w:lastRenderedPageBreak/>
+        <w:t>Security is a big advantage:</w:t>
+      </w:r>
+    </w:p>
+    <w:p>
+      <w:pPr>
+        <w:pStyle w:val="Paragraphedeliste"/>
+        <w:numPr>
+          <w:ilvl w:val="1"/>
+          <w:numId w:val="27"/>
+        </w:numPr>
+        <w:rPr>
+          <w:lang w:bidi="ar-DZ"/>
+        </w:rPr>
+      </w:pPr>
+      <w:r>
+        <w:rPr>
+          <w:lang w:bidi="ar-DZ"/>
+        </w:rPr>
+        <w:t>Remote proxies ensures a more secure application by installing the local code proxy (stud) in the client machine and then accessing the server with help of the remote code.</w:t>
+      </w:r>
+    </w:p>
+    <w:p>
+      <w:pPr>
+        <w:pStyle w:val="Paragraphedeliste"/>
+        <w:numPr>
+          <w:ilvl w:val="0"/>
+          <w:numId w:val="27"/>
+        </w:numPr>
+        <w:rPr>
+          <w:lang w:bidi="ar-DZ"/>
+        </w:rPr>
+      </w:pPr>
+      <w:r>
+        <w:rPr>
+          <w:lang w:bidi="ar-DZ"/>
+        </w:rPr>
+        <w:t>Avoids duplication of objects, which might be huge in size and memory intensive.</w:t>
+      </w:r>
+    </w:p>
+    <w:p>
+      <w:pPr>
+        <w:pStyle w:val="Paragraphedeliste"/>
+        <w:numPr>
+          <w:ilvl w:val="1"/>
+          <w:numId w:val="27"/>
+        </w:numPr>
+        <w:rPr>
+          <w:lang w:bidi="ar-DZ"/>
+        </w:rPr>
+      </w:pPr>
+      <w:r>
+        <w:rPr>
+          <w:lang w:bidi="ar-DZ"/>
+        </w:rPr>
+        <w:t>Increases the performance of the application.</w:t>
+      </w:r>
+    </w:p>
+    <w:p>
+      <w:pPr>
+        <w:pStyle w:val="Paragraphedeliste"/>
+        <w:numPr>
+          <w:ilvl w:val="0"/>
+          <w:numId w:val="27"/>
+        </w:numPr>
+        <w:rPr>
+          <w:lang w:bidi="ar-DZ"/>
+        </w:rPr>
+      </w:pPr>
+      <w:r>
+        <w:rPr>
+          <w:lang w:bidi="ar-DZ"/>
+        </w:rPr>
+        <w:t xml:space="preserve">Proxy is structurally similar to decorator, but the two differ in their </w:t>
+      </w:r>
+      <w:proofErr w:type="spellStart"/>
+      <w:r>
+        <w:rPr>
+          <w:lang w:bidi="ar-DZ"/>
+        </w:rPr>
+        <w:t>purpse</w:t>
+      </w:r>
+      <w:proofErr w:type="spellEnd"/>
+      <w:r>
+        <w:rPr>
+          <w:lang w:bidi="ar-DZ"/>
+        </w:rPr>
+        <w:t>.</w:t>
+      </w:r>
+    </w:p>
+    <w:p>
+      <w:pPr>
+        <w:pStyle w:val="Paragraphedeliste"/>
+        <w:numPr>
+          <w:ilvl w:val="1"/>
+          <w:numId w:val="27"/>
+        </w:numPr>
+        <w:rPr>
+          <w:lang w:bidi="ar-DZ"/>
+        </w:rPr>
+      </w:pPr>
+      <w:r>
+        <w:rPr>
+          <w:lang w:bidi="ar-DZ"/>
+        </w:rPr>
+        <w:t>The Decorator pattern adds behavior to an object.</w:t>
+      </w:r>
+    </w:p>
+    <w:p>
+      <w:pPr>
+        <w:pStyle w:val="Paragraphedeliste"/>
+        <w:numPr>
+          <w:ilvl w:val="1"/>
+          <w:numId w:val="27"/>
+        </w:numPr>
+        <w:rPr>
+          <w:lang w:bidi="ar-DZ"/>
+        </w:rPr>
+      </w:pPr>
+      <w:r>
+        <w:rPr>
+          <w:lang w:bidi="ar-DZ"/>
+        </w:rPr>
+        <w:t>The Proxy pattern controls access.</w:t>
+      </w:r>
+    </w:p>
+    <w:p>
+      <w:pPr>
+        <w:pStyle w:val="Paragraphedeliste"/>
+        <w:numPr>
+          <w:ilvl w:val="0"/>
+          <w:numId w:val="27"/>
+        </w:numPr>
+        <w:rPr>
+          <w:lang w:bidi="ar-DZ"/>
+        </w:rPr>
+      </w:pPr>
+      <w:r>
+        <w:rPr>
+          <w:lang w:bidi="ar-DZ"/>
+        </w:rPr>
+        <w:t>Proxies will increase the number of classes and objects in your designs.</w:t>
+      </w:r>
     </w:p>
     <w:sectPr>
       <w:headerReference w:type="default" r:id="rId8"/>
@@ -882,6 +2128,122 @@
     </w:lvl>
   </w:abstractNum>
   <w:abstractNum w:abstractNumId="2" w15:restartNumberingAfterBreak="0">
+    <w:nsid w:val="0E032FB7"/>
+    <w:multiLevelType w:val="multilevel"/>
+    <w:tmpl w:val="A648A078"/>
+    <w:lvl w:ilvl="0">
+      <w:start w:val="1"/>
+      <w:numFmt w:val="bullet"/>
+      <w:suff w:val="space"/>
+      <w:lvlText w:val=""/>
+      <w:lvlJc w:val="left"/>
+      <w:pPr>
+        <w:ind w:left="0" w:firstLine="0"/>
+      </w:pPr>
+      <w:rPr>
+        <w:rFonts w:ascii="Wingdings" w:hAnsi="Wingdings" w:cs="Times New Roman" w:hint="default"/>
+      </w:rPr>
+    </w:lvl>
+    <w:lvl w:ilvl="1">
+      <w:start w:val="1"/>
+      <w:numFmt w:val="bullet"/>
+      <w:suff w:val="space"/>
+      <w:lvlText w:val=""/>
+      <w:lvlJc w:val="left"/>
+      <w:pPr>
+        <w:ind w:left="288" w:firstLine="0"/>
+      </w:pPr>
+      <w:rPr>
+        <w:rFonts w:ascii="Symbol" w:hAnsi="Symbol" w:cs="Times New Roman" w:hint="default"/>
+      </w:rPr>
+    </w:lvl>
+    <w:lvl w:ilvl="2">
+      <w:start w:val="1"/>
+      <w:numFmt w:val="bullet"/>
+      <w:suff w:val="space"/>
+      <w:lvlText w:val="o"/>
+      <w:lvlJc w:val="left"/>
+      <w:pPr>
+        <w:ind w:left="576" w:firstLine="0"/>
+      </w:pPr>
+      <w:rPr>
+        <w:rFonts w:ascii="Courier New" w:hAnsi="Courier New" w:cs="Times New Roman" w:hint="default"/>
+      </w:rPr>
+    </w:lvl>
+    <w:lvl w:ilvl="3">
+      <w:start w:val="1"/>
+      <w:numFmt w:val="bullet"/>
+      <w:lvlText w:val=""/>
+      <w:lvlJc w:val="left"/>
+      <w:pPr>
+        <w:ind w:left="1440" w:hanging="360"/>
+      </w:pPr>
+      <w:rPr>
+        <w:rFonts w:ascii="Symbol" w:hAnsi="Symbol" w:hint="default"/>
+      </w:rPr>
+    </w:lvl>
+    <w:lvl w:ilvl="4">
+      <w:start w:val="1"/>
+      <w:numFmt w:val="bullet"/>
+      <w:lvlText w:val=""/>
+      <w:lvlJc w:val="left"/>
+      <w:pPr>
+        <w:ind w:left="1800" w:hanging="360"/>
+      </w:pPr>
+      <w:rPr>
+        <w:rFonts w:ascii="Symbol" w:hAnsi="Symbol" w:hint="default"/>
+      </w:rPr>
+    </w:lvl>
+    <w:lvl w:ilvl="5">
+      <w:start w:val="1"/>
+      <w:numFmt w:val="bullet"/>
+      <w:lvlText w:val=""/>
+      <w:lvlJc w:val="left"/>
+      <w:pPr>
+        <w:ind w:left="2160" w:hanging="360"/>
+      </w:pPr>
+      <w:rPr>
+        <w:rFonts w:ascii="Wingdings" w:hAnsi="Wingdings" w:hint="default"/>
+      </w:rPr>
+    </w:lvl>
+    <w:lvl w:ilvl="6">
+      <w:start w:val="1"/>
+      <w:numFmt w:val="bullet"/>
+      <w:lvlText w:val=""/>
+      <w:lvlJc w:val="left"/>
+      <w:pPr>
+        <w:ind w:left="2520" w:hanging="360"/>
+      </w:pPr>
+      <w:rPr>
+        <w:rFonts w:ascii="Wingdings" w:hAnsi="Wingdings" w:hint="default"/>
+      </w:rPr>
+    </w:lvl>
+    <w:lvl w:ilvl="7">
+      <w:start w:val="1"/>
+      <w:numFmt w:val="bullet"/>
+      <w:lvlText w:val=""/>
+      <w:lvlJc w:val="left"/>
+      <w:pPr>
+        <w:ind w:left="2880" w:hanging="360"/>
+      </w:pPr>
+      <w:rPr>
+        <w:rFonts w:ascii="Symbol" w:hAnsi="Symbol" w:hint="default"/>
+      </w:rPr>
+    </w:lvl>
+    <w:lvl w:ilvl="8">
+      <w:start w:val="1"/>
+      <w:numFmt w:val="bullet"/>
+      <w:lvlText w:val=""/>
+      <w:lvlJc w:val="left"/>
+      <w:pPr>
+        <w:ind w:left="3240" w:hanging="360"/>
+      </w:pPr>
+      <w:rPr>
+        <w:rFonts w:ascii="Symbol" w:hAnsi="Symbol" w:hint="default"/>
+      </w:rPr>
+    </w:lvl>
+  </w:abstractNum>
+  <w:abstractNum w:abstractNumId="3" w15:restartNumberingAfterBreak="0">
     <w:nsid w:val="0E686CE2"/>
     <w:multiLevelType w:val="multilevel"/>
     <w:tmpl w:val="A648A078"/>
@@ -997,7 +2359,7 @@
       </w:rPr>
     </w:lvl>
   </w:abstractNum>
-  <w:abstractNum w:abstractNumId="3" w15:restartNumberingAfterBreak="0">
+  <w:abstractNum w:abstractNumId="4" w15:restartNumberingAfterBreak="0">
     <w:nsid w:val="150470E4"/>
     <w:multiLevelType w:val="multilevel"/>
     <w:tmpl w:val="A648A078"/>
@@ -1113,7 +2475,7 @@
       </w:rPr>
     </w:lvl>
   </w:abstractNum>
-  <w:abstractNum w:abstractNumId="4" w15:restartNumberingAfterBreak="0">
+  <w:abstractNum w:abstractNumId="5" w15:restartNumberingAfterBreak="0">
     <w:nsid w:val="1C8265C4"/>
     <w:multiLevelType w:val="multilevel"/>
     <w:tmpl w:val="A648A078"/>
@@ -1229,7 +2591,7 @@
       </w:rPr>
     </w:lvl>
   </w:abstractNum>
-  <w:abstractNum w:abstractNumId="5" w15:restartNumberingAfterBreak="0">
+  <w:abstractNum w:abstractNumId="6" w15:restartNumberingAfterBreak="0">
     <w:nsid w:val="20936CA1"/>
     <w:multiLevelType w:val="multilevel"/>
     <w:tmpl w:val="A648A078"/>
@@ -1345,7 +2707,7 @@
       </w:rPr>
     </w:lvl>
   </w:abstractNum>
-  <w:abstractNum w:abstractNumId="6" w15:restartNumberingAfterBreak="0">
+  <w:abstractNum w:abstractNumId="7" w15:restartNumberingAfterBreak="0">
     <w:nsid w:val="222A4BB4"/>
     <w:multiLevelType w:val="multilevel"/>
     <w:tmpl w:val="A648A078"/>
@@ -1461,7 +2823,7 @@
       </w:rPr>
     </w:lvl>
   </w:abstractNum>
-  <w:abstractNum w:abstractNumId="7" w15:restartNumberingAfterBreak="0">
+  <w:abstractNum w:abstractNumId="8" w15:restartNumberingAfterBreak="0">
     <w:nsid w:val="256B2F66"/>
     <w:multiLevelType w:val="multilevel"/>
     <w:tmpl w:val="A648A078"/>
@@ -1577,7 +2939,7 @@
       </w:rPr>
     </w:lvl>
   </w:abstractNum>
-  <w:abstractNum w:abstractNumId="8" w15:restartNumberingAfterBreak="0">
+  <w:abstractNum w:abstractNumId="9" w15:restartNumberingAfterBreak="0">
     <w:nsid w:val="256D7116"/>
     <w:multiLevelType w:val="multilevel"/>
     <w:tmpl w:val="A648A078"/>
@@ -1693,7 +3055,7 @@
       </w:rPr>
     </w:lvl>
   </w:abstractNum>
-  <w:abstractNum w:abstractNumId="9" w15:restartNumberingAfterBreak="0">
+  <w:abstractNum w:abstractNumId="10" w15:restartNumberingAfterBreak="0">
     <w:nsid w:val="323C71AA"/>
     <w:multiLevelType w:val="multilevel"/>
     <w:tmpl w:val="A648A078"/>
@@ -1809,7 +3171,7 @@
       </w:rPr>
     </w:lvl>
   </w:abstractNum>
-  <w:abstractNum w:abstractNumId="10" w15:restartNumberingAfterBreak="0">
+  <w:abstractNum w:abstractNumId="11" w15:restartNumberingAfterBreak="0">
     <w:nsid w:val="324C560D"/>
     <w:multiLevelType w:val="multilevel"/>
     <w:tmpl w:val="A648A078"/>
@@ -1925,7 +3287,123 @@
       </w:rPr>
     </w:lvl>
   </w:abstractNum>
-  <w:abstractNum w:abstractNumId="11" w15:restartNumberingAfterBreak="0">
+  <w:abstractNum w:abstractNumId="12" w15:restartNumberingAfterBreak="0">
+    <w:nsid w:val="3A3951C7"/>
+    <w:multiLevelType w:val="multilevel"/>
+    <w:tmpl w:val="A648A078"/>
+    <w:lvl w:ilvl="0">
+      <w:start w:val="1"/>
+      <w:numFmt w:val="bullet"/>
+      <w:suff w:val="space"/>
+      <w:lvlText w:val=""/>
+      <w:lvlJc w:val="left"/>
+      <w:pPr>
+        <w:ind w:left="0" w:firstLine="0"/>
+      </w:pPr>
+      <w:rPr>
+        <w:rFonts w:ascii="Wingdings" w:hAnsi="Wingdings" w:cs="Times New Roman" w:hint="default"/>
+      </w:rPr>
+    </w:lvl>
+    <w:lvl w:ilvl="1">
+      <w:start w:val="1"/>
+      <w:numFmt w:val="bullet"/>
+      <w:suff w:val="space"/>
+      <w:lvlText w:val=""/>
+      <w:lvlJc w:val="left"/>
+      <w:pPr>
+        <w:ind w:left="288" w:firstLine="0"/>
+      </w:pPr>
+      <w:rPr>
+        <w:rFonts w:ascii="Symbol" w:hAnsi="Symbol" w:cs="Times New Roman" w:hint="default"/>
+      </w:rPr>
+    </w:lvl>
+    <w:lvl w:ilvl="2">
+      <w:start w:val="1"/>
+      <w:numFmt w:val="bullet"/>
+      <w:suff w:val="space"/>
+      <w:lvlText w:val="o"/>
+      <w:lvlJc w:val="left"/>
+      <w:pPr>
+        <w:ind w:left="576" w:firstLine="0"/>
+      </w:pPr>
+      <w:rPr>
+        <w:rFonts w:ascii="Courier New" w:hAnsi="Courier New" w:cs="Times New Roman" w:hint="default"/>
+      </w:rPr>
+    </w:lvl>
+    <w:lvl w:ilvl="3">
+      <w:start w:val="1"/>
+      <w:numFmt w:val="bullet"/>
+      <w:lvlText w:val=""/>
+      <w:lvlJc w:val="left"/>
+      <w:pPr>
+        <w:ind w:left="1440" w:hanging="360"/>
+      </w:pPr>
+      <w:rPr>
+        <w:rFonts w:ascii="Symbol" w:hAnsi="Symbol" w:hint="default"/>
+      </w:rPr>
+    </w:lvl>
+    <w:lvl w:ilvl="4">
+      <w:start w:val="1"/>
+      <w:numFmt w:val="bullet"/>
+      <w:lvlText w:val=""/>
+      <w:lvlJc w:val="left"/>
+      <w:pPr>
+        <w:ind w:left="1800" w:hanging="360"/>
+      </w:pPr>
+      <w:rPr>
+        <w:rFonts w:ascii="Symbol" w:hAnsi="Symbol" w:hint="default"/>
+      </w:rPr>
+    </w:lvl>
+    <w:lvl w:ilvl="5">
+      <w:start w:val="1"/>
+      <w:numFmt w:val="bullet"/>
+      <w:lvlText w:val=""/>
+      <w:lvlJc w:val="left"/>
+      <w:pPr>
+        <w:ind w:left="2160" w:hanging="360"/>
+      </w:pPr>
+      <w:rPr>
+        <w:rFonts w:ascii="Wingdings" w:hAnsi="Wingdings" w:hint="default"/>
+      </w:rPr>
+    </w:lvl>
+    <w:lvl w:ilvl="6">
+      <w:start w:val="1"/>
+      <w:numFmt w:val="bullet"/>
+      <w:lvlText w:val=""/>
+      <w:lvlJc w:val="left"/>
+      <w:pPr>
+        <w:ind w:left="2520" w:hanging="360"/>
+      </w:pPr>
+      <w:rPr>
+        <w:rFonts w:ascii="Wingdings" w:hAnsi="Wingdings" w:hint="default"/>
+      </w:rPr>
+    </w:lvl>
+    <w:lvl w:ilvl="7">
+      <w:start w:val="1"/>
+      <w:numFmt w:val="bullet"/>
+      <w:lvlText w:val=""/>
+      <w:lvlJc w:val="left"/>
+      <w:pPr>
+        <w:ind w:left="2880" w:hanging="360"/>
+      </w:pPr>
+      <w:rPr>
+        <w:rFonts w:ascii="Symbol" w:hAnsi="Symbol" w:hint="default"/>
+      </w:rPr>
+    </w:lvl>
+    <w:lvl w:ilvl="8">
+      <w:start w:val="1"/>
+      <w:numFmt w:val="bullet"/>
+      <w:lvlText w:val=""/>
+      <w:lvlJc w:val="left"/>
+      <w:pPr>
+        <w:ind w:left="3240" w:hanging="360"/>
+      </w:pPr>
+      <w:rPr>
+        <w:rFonts w:ascii="Symbol" w:hAnsi="Symbol" w:hint="default"/>
+      </w:rPr>
+    </w:lvl>
+  </w:abstractNum>
+  <w:abstractNum w:abstractNumId="13" w15:restartNumberingAfterBreak="0">
     <w:nsid w:val="3C41567E"/>
     <w:multiLevelType w:val="multilevel"/>
     <w:tmpl w:val="A648A078"/>
@@ -2041,7 +3519,7 @@
       </w:rPr>
     </w:lvl>
   </w:abstractNum>
-  <w:abstractNum w:abstractNumId="12" w15:restartNumberingAfterBreak="0">
+  <w:abstractNum w:abstractNumId="14" w15:restartNumberingAfterBreak="0">
     <w:nsid w:val="3F4574A8"/>
     <w:multiLevelType w:val="multilevel"/>
     <w:tmpl w:val="10D88CB2"/>
@@ -2156,7 +3634,7 @@
       </w:rPr>
     </w:lvl>
   </w:abstractNum>
-  <w:abstractNum w:abstractNumId="13" w15:restartNumberingAfterBreak="0">
+  <w:abstractNum w:abstractNumId="15" w15:restartNumberingAfterBreak="0">
     <w:nsid w:val="47C51680"/>
     <w:multiLevelType w:val="multilevel"/>
     <w:tmpl w:val="A648A078"/>
@@ -2272,7 +3750,7 @@
       </w:rPr>
     </w:lvl>
   </w:abstractNum>
-  <w:abstractNum w:abstractNumId="14" w15:restartNumberingAfterBreak="0">
+  <w:abstractNum w:abstractNumId="16" w15:restartNumberingAfterBreak="0">
     <w:nsid w:val="54CB247E"/>
     <w:multiLevelType w:val="multilevel"/>
     <w:tmpl w:val="A648A078"/>
@@ -2388,7 +3866,7 @@
       </w:rPr>
     </w:lvl>
   </w:abstractNum>
-  <w:abstractNum w:abstractNumId="15" w15:restartNumberingAfterBreak="0">
+  <w:abstractNum w:abstractNumId="17" w15:restartNumberingAfterBreak="0">
     <w:nsid w:val="54E06D05"/>
     <w:multiLevelType w:val="multilevel"/>
     <w:tmpl w:val="A648A078"/>
@@ -2504,7 +3982,7 @@
       </w:rPr>
     </w:lvl>
   </w:abstractNum>
-  <w:abstractNum w:abstractNumId="16" w15:restartNumberingAfterBreak="0">
+  <w:abstractNum w:abstractNumId="18" w15:restartNumberingAfterBreak="0">
     <w:nsid w:val="5E605878"/>
     <w:multiLevelType w:val="multilevel"/>
     <w:tmpl w:val="A648A078"/>
@@ -2620,7 +4098,7 @@
       </w:rPr>
     </w:lvl>
   </w:abstractNum>
-  <w:abstractNum w:abstractNumId="17" w15:restartNumberingAfterBreak="0">
+  <w:abstractNum w:abstractNumId="19" w15:restartNumberingAfterBreak="0">
     <w:nsid w:val="5F4C2E9D"/>
     <w:multiLevelType w:val="multilevel"/>
     <w:tmpl w:val="A648A078"/>
@@ -2736,7 +4214,7 @@
       </w:rPr>
     </w:lvl>
   </w:abstractNum>
-  <w:abstractNum w:abstractNumId="18" w15:restartNumberingAfterBreak="0">
+  <w:abstractNum w:abstractNumId="20" w15:restartNumberingAfterBreak="0">
     <w:nsid w:val="60014FCB"/>
     <w:multiLevelType w:val="multilevel"/>
     <w:tmpl w:val="A648A078"/>
@@ -2852,7 +4330,7 @@
       </w:rPr>
     </w:lvl>
   </w:abstractNum>
-  <w:abstractNum w:abstractNumId="19" w15:restartNumberingAfterBreak="0">
+  <w:abstractNum w:abstractNumId="21" w15:restartNumberingAfterBreak="0">
     <w:nsid w:val="6E4637AD"/>
     <w:multiLevelType w:val="multilevel"/>
     <w:tmpl w:val="A648A078"/>
@@ -2968,7 +4446,7 @@
       </w:rPr>
     </w:lvl>
   </w:abstractNum>
-  <w:abstractNum w:abstractNumId="20" w15:restartNumberingAfterBreak="0">
+  <w:abstractNum w:abstractNumId="22" w15:restartNumberingAfterBreak="0">
     <w:nsid w:val="71423E09"/>
     <w:multiLevelType w:val="multilevel"/>
     <w:tmpl w:val="A648A078"/>
@@ -3084,7 +4562,7 @@
       </w:rPr>
     </w:lvl>
   </w:abstractNum>
-  <w:abstractNum w:abstractNumId="21" w15:restartNumberingAfterBreak="0">
+  <w:abstractNum w:abstractNumId="23" w15:restartNumberingAfterBreak="0">
     <w:nsid w:val="721A213C"/>
     <w:multiLevelType w:val="multilevel"/>
     <w:tmpl w:val="A648A078"/>
@@ -3200,7 +4678,7 @@
       </w:rPr>
     </w:lvl>
   </w:abstractNum>
-  <w:abstractNum w:abstractNumId="22" w15:restartNumberingAfterBreak="0">
+  <w:abstractNum w:abstractNumId="24" w15:restartNumberingAfterBreak="0">
     <w:nsid w:val="7B606C60"/>
     <w:multiLevelType w:val="multilevel"/>
     <w:tmpl w:val="A648A078"/>
@@ -3316,7 +4794,7 @@
       </w:rPr>
     </w:lvl>
   </w:abstractNum>
-  <w:abstractNum w:abstractNumId="23" w15:restartNumberingAfterBreak="0">
+  <w:abstractNum w:abstractNumId="25" w15:restartNumberingAfterBreak="0">
     <w:nsid w:val="7C69168A"/>
     <w:multiLevelType w:val="multilevel"/>
     <w:tmpl w:val="A648A078"/>
@@ -3432,7 +4910,7 @@
       </w:rPr>
     </w:lvl>
   </w:abstractNum>
-  <w:abstractNum w:abstractNumId="24" w15:restartNumberingAfterBreak="0">
+  <w:abstractNum w:abstractNumId="26" w15:restartNumberingAfterBreak="0">
     <w:nsid w:val="7C6B74B7"/>
     <w:multiLevelType w:val="multilevel"/>
     <w:tmpl w:val="A648A078"/>
@@ -3548,80 +5026,205 @@
       </w:rPr>
     </w:lvl>
   </w:abstractNum>
+  <w:abstractNum w:abstractNumId="27" w15:restartNumberingAfterBreak="0">
+    <w:nsid w:val="7D474EAC"/>
+    <w:multiLevelType w:val="multilevel"/>
+    <w:tmpl w:val="A648A078"/>
+    <w:lvl w:ilvl="0">
+      <w:start w:val="1"/>
+      <w:numFmt w:val="bullet"/>
+      <w:suff w:val="space"/>
+      <w:lvlText w:val=""/>
+      <w:lvlJc w:val="left"/>
+      <w:pPr>
+        <w:ind w:left="0" w:firstLine="0"/>
+      </w:pPr>
+      <w:rPr>
+        <w:rFonts w:ascii="Wingdings" w:hAnsi="Wingdings" w:cs="Times New Roman" w:hint="default"/>
+      </w:rPr>
+    </w:lvl>
+    <w:lvl w:ilvl="1">
+      <w:start w:val="1"/>
+      <w:numFmt w:val="bullet"/>
+      <w:suff w:val="space"/>
+      <w:lvlText w:val=""/>
+      <w:lvlJc w:val="left"/>
+      <w:pPr>
+        <w:ind w:left="288" w:firstLine="0"/>
+      </w:pPr>
+      <w:rPr>
+        <w:rFonts w:ascii="Symbol" w:hAnsi="Symbol" w:cs="Times New Roman" w:hint="default"/>
+      </w:rPr>
+    </w:lvl>
+    <w:lvl w:ilvl="2">
+      <w:start w:val="1"/>
+      <w:numFmt w:val="bullet"/>
+      <w:suff w:val="space"/>
+      <w:lvlText w:val="o"/>
+      <w:lvlJc w:val="left"/>
+      <w:pPr>
+        <w:ind w:left="576" w:firstLine="0"/>
+      </w:pPr>
+      <w:rPr>
+        <w:rFonts w:ascii="Courier New" w:hAnsi="Courier New" w:cs="Times New Roman" w:hint="default"/>
+      </w:rPr>
+    </w:lvl>
+    <w:lvl w:ilvl="3">
+      <w:start w:val="1"/>
+      <w:numFmt w:val="bullet"/>
+      <w:lvlText w:val=""/>
+      <w:lvlJc w:val="left"/>
+      <w:pPr>
+        <w:ind w:left="1440" w:hanging="360"/>
+      </w:pPr>
+      <w:rPr>
+        <w:rFonts w:ascii="Symbol" w:hAnsi="Symbol" w:hint="default"/>
+      </w:rPr>
+    </w:lvl>
+    <w:lvl w:ilvl="4">
+      <w:start w:val="1"/>
+      <w:numFmt w:val="bullet"/>
+      <w:lvlText w:val=""/>
+      <w:lvlJc w:val="left"/>
+      <w:pPr>
+        <w:ind w:left="1800" w:hanging="360"/>
+      </w:pPr>
+      <w:rPr>
+        <w:rFonts w:ascii="Symbol" w:hAnsi="Symbol" w:hint="default"/>
+      </w:rPr>
+    </w:lvl>
+    <w:lvl w:ilvl="5">
+      <w:start w:val="1"/>
+      <w:numFmt w:val="bullet"/>
+      <w:lvlText w:val=""/>
+      <w:lvlJc w:val="left"/>
+      <w:pPr>
+        <w:ind w:left="2160" w:hanging="360"/>
+      </w:pPr>
+      <w:rPr>
+        <w:rFonts w:ascii="Wingdings" w:hAnsi="Wingdings" w:hint="default"/>
+      </w:rPr>
+    </w:lvl>
+    <w:lvl w:ilvl="6">
+      <w:start w:val="1"/>
+      <w:numFmt w:val="bullet"/>
+      <w:lvlText w:val=""/>
+      <w:lvlJc w:val="left"/>
+      <w:pPr>
+        <w:ind w:left="2520" w:hanging="360"/>
+      </w:pPr>
+      <w:rPr>
+        <w:rFonts w:ascii="Wingdings" w:hAnsi="Wingdings" w:hint="default"/>
+      </w:rPr>
+    </w:lvl>
+    <w:lvl w:ilvl="7">
+      <w:start w:val="1"/>
+      <w:numFmt w:val="bullet"/>
+      <w:lvlText w:val=""/>
+      <w:lvlJc w:val="left"/>
+      <w:pPr>
+        <w:ind w:left="2880" w:hanging="360"/>
+      </w:pPr>
+      <w:rPr>
+        <w:rFonts w:ascii="Symbol" w:hAnsi="Symbol" w:hint="default"/>
+      </w:rPr>
+    </w:lvl>
+    <w:lvl w:ilvl="8">
+      <w:start w:val="1"/>
+      <w:numFmt w:val="bullet"/>
+      <w:lvlText w:val=""/>
+      <w:lvlJc w:val="left"/>
+      <w:pPr>
+        <w:ind w:left="3240" w:hanging="360"/>
+      </w:pPr>
+      <w:rPr>
+        <w:rFonts w:ascii="Symbol" w:hAnsi="Symbol" w:hint="default"/>
+      </w:rPr>
+    </w:lvl>
+  </w:abstractNum>
   <w:num w:numId="1">
-    <w:abstractNumId w:val="12"/>
+    <w:abstractNumId w:val="14"/>
   </w:num>
   <w:num w:numId="2">
-    <w:abstractNumId w:val="13"/>
+    <w:abstractNumId w:val="15"/>
   </w:num>
   <w:num w:numId="3">
-    <w:abstractNumId w:val="2"/>
+    <w:abstractNumId w:val="3"/>
   </w:num>
   <w:num w:numId="4">
-    <w:abstractNumId w:val="15"/>
+    <w:abstractNumId w:val="17"/>
   </w:num>
   <w:num w:numId="5">
-    <w:abstractNumId w:val="23"/>
+    <w:abstractNumId w:val="25"/>
   </w:num>
   <w:num w:numId="6">
-    <w:abstractNumId w:val="9"/>
+    <w:abstractNumId w:val="10"/>
   </w:num>
   <w:num w:numId="7">
-    <w:abstractNumId w:val="19"/>
+    <w:abstractNumId w:val="21"/>
   </w:num>
   <w:num w:numId="8">
-    <w:abstractNumId w:val="14"/>
+    <w:abstractNumId w:val="16"/>
   </w:num>
   <w:num w:numId="9">
-    <w:abstractNumId w:val="4"/>
+    <w:abstractNumId w:val="5"/>
   </w:num>
   <w:num w:numId="10">
-    <w:abstractNumId w:val="24"/>
+    <w:abstractNumId w:val="26"/>
   </w:num>
   <w:num w:numId="11">
     <w:abstractNumId w:val="1"/>
   </w:num>
   <w:num w:numId="12">
-    <w:abstractNumId w:val="17"/>
+    <w:abstractNumId w:val="19"/>
   </w:num>
   <w:num w:numId="13">
-    <w:abstractNumId w:val="16"/>
+    <w:abstractNumId w:val="18"/>
   </w:num>
   <w:num w:numId="14">
-    <w:abstractNumId w:val="22"/>
+    <w:abstractNumId w:val="24"/>
   </w:num>
   <w:num w:numId="15">
-    <w:abstractNumId w:val="21"/>
+    <w:abstractNumId w:val="23"/>
   </w:num>
   <w:num w:numId="16">
-    <w:abstractNumId w:val="7"/>
+    <w:abstractNumId w:val="8"/>
   </w:num>
   <w:num w:numId="17">
-    <w:abstractNumId w:val="10"/>
+    <w:abstractNumId w:val="11"/>
   </w:num>
   <w:num w:numId="18">
-    <w:abstractNumId w:val="5"/>
+    <w:abstractNumId w:val="6"/>
   </w:num>
   <w:num w:numId="19">
-    <w:abstractNumId w:val="11"/>
+    <w:abstractNumId w:val="13"/>
   </w:num>
   <w:num w:numId="20">
-    <w:abstractNumId w:val="3"/>
+    <w:abstractNumId w:val="4"/>
   </w:num>
   <w:num w:numId="21">
     <w:abstractNumId w:val="0"/>
   </w:num>
   <w:num w:numId="22">
-    <w:abstractNumId w:val="18"/>
+    <w:abstractNumId w:val="20"/>
   </w:num>
   <w:num w:numId="23">
-    <w:abstractNumId w:val="6"/>
+    <w:abstractNumId w:val="7"/>
   </w:num>
   <w:num w:numId="24">
-    <w:abstractNumId w:val="20"/>
+    <w:abstractNumId w:val="22"/>
   </w:num>
   <w:num w:numId="25">
-    <w:abstractNumId w:val="8"/>
+    <w:abstractNumId w:val="9"/>
+  </w:num>
+  <w:num w:numId="26">
+    <w:abstractNumId w:val="27"/>
+  </w:num>
+  <w:num w:numId="27">
+    <w:abstractNumId w:val="2"/>
+  </w:num>
+  <w:num w:numId="28">
+    <w:abstractNumId w:val="12"/>
   </w:num>
   <w:numIdMacAtCleanup w:val="9"/>
 </w:numbering>
@@ -4564,7 +6167,7 @@
 </file>
 
 <file path=customXml/itemProps1.xml><?xml version="1.0" encoding="utf-8"?>
-<ds:datastoreItem xmlns:ds="http://schemas.openxmlformats.org/officeDocument/2006/customXml" ds:itemID="{AE9C8B90-00E9-4F27-B36D-5C94A2A062CE}">
+<ds:datastoreItem xmlns:ds="http://schemas.openxmlformats.org/officeDocument/2006/customXml" ds:itemID="{AAF00E55-AAEA-412C-833B-5794BDF9EAFD}">
   <ds:schemaRefs>
     <ds:schemaRef ds:uri="http://schemas.openxmlformats.org/officeDocument/2006/bibliography"/>
   </ds:schemaRefs>

</xml_diff>